<commit_message>
finish more two functions in menu request handler
</commit_message>
<xml_diff>
--- a/protocol (1).docx
+++ b/protocol (1).docx
@@ -1816,10 +1816,6 @@
           <w:p>
             <w:pPr>
               <w:bidi w:val="0"/>
-              <w:jc w:val="both"/>
-              <w:rPr>
-                <w:rtl/>
-              </w:rPr>
             </w:pPr>
             <w:r>
               <w:t>{</w:t>
@@ -1828,63 +1824,73 @@
           <w:p>
             <w:pPr>
               <w:bidi w:val="0"/>
-              <w:jc w:val="both"/>
-            </w:pPr>
-            <w:r>
-              <w:t>length:</w:t>
-            </w:r>
-            <w:r>
-              <w:t xml:space="preserve"> number of rooms</w:t>
-            </w:r>
-          </w:p>
-          <w:p>
-            <w:pPr>
-              <w:bidi w:val="0"/>
-              <w:jc w:val="both"/>
-            </w:pPr>
-            <w:proofErr w:type="gramStart"/>
-            <w:r>
-              <w:t>Rooms:</w:t>
-            </w:r>
-            <w:r>
-              <w:t>[</w:t>
-            </w:r>
-            <w:proofErr w:type="gramEnd"/>
-          </w:p>
-          <w:p>
-            <w:pPr>
-              <w:bidi w:val="0"/>
-              <w:jc w:val="both"/>
-            </w:pPr>
-            <w:r>
-              <w:t>"name":1</w:t>
-            </w:r>
-          </w:p>
-          <w:p>
-            <w:pPr>
-              <w:bidi w:val="0"/>
-              <w:jc w:val="both"/>
-            </w:pPr>
-            <w:r>
-              <w:t>"name":2</w:t>
-            </w:r>
-          </w:p>
-          <w:p>
-            <w:pPr>
-              <w:bidi w:val="0"/>
-              <w:jc w:val="both"/>
-            </w:pPr>
-            <w:r>
-              <w:t>"name":3</w:t>
-            </w:r>
-          </w:p>
-          <w:p>
-            <w:pPr>
-              <w:bidi w:val="0"/>
-              <w:jc w:val="both"/>
-            </w:pPr>
-            <w:r>
-              <w:t>]}</w:t>
+            </w:pPr>
+            <w:r>
+              <w:t>length: number of names</w:t>
+            </w:r>
+          </w:p>
+          <w:p>
+            <w:pPr>
+              <w:bidi w:val="0"/>
+            </w:pPr>
+            <w:r>
+              <w:t>Roo</w:t>
+            </w:r>
+            <w:r>
+              <w:t>ms</w:t>
+            </w:r>
+            <w:r>
+              <w:t>: [</w:t>
+            </w:r>
+          </w:p>
+          <w:p>
+            <w:pPr>
+              <w:bidi w:val="0"/>
+            </w:pPr>
+            <w:r>
+              <w:t>"</w:t>
+            </w:r>
+            <w:proofErr w:type="spellStart"/>
+            <w:r>
+              <w:t>name":id</w:t>
+            </w:r>
+            <w:proofErr w:type="spellEnd"/>
+          </w:p>
+          <w:p>
+            <w:pPr>
+              <w:bidi w:val="0"/>
+            </w:pPr>
+            <w:r>
+              <w:t>…</w:t>
+            </w:r>
+          </w:p>
+          <w:p>
+            <w:pPr>
+              <w:bidi w:val="0"/>
+              <w:rPr>
+                <w:rFonts w:hint="cs"/>
+                <w:rtl/>
+              </w:rPr>
+            </w:pPr>
+            <w:r>
+              <w:t>…</w:t>
+            </w:r>
+          </w:p>
+          <w:p>
+            <w:pPr>
+              <w:bidi w:val="0"/>
+            </w:pPr>
+            <w:r>
+              <w:t>]</w:t>
+            </w:r>
+          </w:p>
+          <w:p>
+            <w:pPr>
+              <w:bidi w:val="0"/>
+              <w:jc w:val="both"/>
+            </w:pPr>
+            <w:r>
+              <w:t>}</w:t>
             </w:r>
           </w:p>
         </w:tc>
@@ -2009,7 +2015,6 @@
           <w:p>
             <w:pPr>
               <w:bidi w:val="0"/>
-              <w:jc w:val="both"/>
             </w:pPr>
             <w:r>
               <w:t>{</w:t>
@@ -2018,10 +2023,6 @@
           <w:p>
             <w:pPr>
               <w:bidi w:val="0"/>
-              <w:jc w:val="both"/>
-              <w:rPr>
-                <w:rtl/>
-              </w:rPr>
             </w:pPr>
             <w:r>
               <w:t>length: number of names</w:t>
@@ -2030,123 +2031,204 @@
           <w:p>
             <w:pPr>
               <w:bidi w:val="0"/>
-              <w:jc w:val="both"/>
-            </w:pPr>
-            <w:proofErr w:type="gramStart"/>
-            <w:r>
-              <w:t>names:</w:t>
-            </w:r>
-            <w:r>
-              <w:t>[</w:t>
-            </w:r>
+            </w:pPr>
+            <w:r>
+              <w:t>Names</w:t>
+            </w:r>
+            <w:r>
+              <w:t>: [</w:t>
+            </w:r>
+          </w:p>
+          <w:p>
+            <w:pPr>
+              <w:bidi w:val="0"/>
+            </w:pPr>
+            <w:r>
+              <w:t xml:space="preserve"> "name"</w:t>
+            </w:r>
+          </w:p>
+          <w:p>
+            <w:pPr>
+              <w:bidi w:val="0"/>
+            </w:pPr>
+            <w:r>
+              <w:t xml:space="preserve">    …</w:t>
+            </w:r>
+          </w:p>
+          <w:p>
+            <w:pPr>
+              <w:bidi w:val="0"/>
+            </w:pPr>
+            <w:r>
+              <w:t xml:space="preserve">    …</w:t>
+            </w:r>
+          </w:p>
+          <w:p>
+            <w:pPr>
+              <w:bidi w:val="0"/>
+            </w:pPr>
+            <w:r>
+              <w:t xml:space="preserve">  ]</w:t>
+            </w:r>
+          </w:p>
+          <w:p>
+            <w:pPr>
+              <w:bidi w:val="0"/>
+              <w:jc w:val="both"/>
+            </w:pPr>
+            <w:r>
+              <w:t>}</w:t>
+            </w:r>
+          </w:p>
+        </w:tc>
+        <w:tc>
+          <w:tcPr>
+            <w:tcW w:w="2610" w:type="dxa"/>
+          </w:tcPr>
+          <w:p>
+            <w:pPr>
+              <w:bidi w:val="0"/>
+              <w:jc w:val="both"/>
+            </w:pPr>
+            <w:r>
+              <w:t>Byte 1 – number of bytes</w:t>
+            </w:r>
+          </w:p>
+          <w:p>
+            <w:pPr>
+              <w:bidi w:val="0"/>
+              <w:jc w:val="both"/>
+              <w:rPr>
+                <w:rtl/>
+              </w:rPr>
+            </w:pPr>
+            <w:r>
+              <w:t xml:space="preserve">   &lt;vector&gt; Bytes</w:t>
+            </w:r>
+          </w:p>
+        </w:tc>
+        <w:tc>
+          <w:tcPr>
+            <w:tcW w:w="1022" w:type="dxa"/>
+          </w:tcPr>
+          <w:p>
+            <w:pPr>
+              <w:bidi w:val="0"/>
+              <w:jc w:val="both"/>
+              <w:rPr>
+                <w:rtl/>
+              </w:rPr>
+            </w:pPr>
+          </w:p>
+        </w:tc>
+        <w:tc>
+          <w:tcPr>
+            <w:tcW w:w="1829" w:type="dxa"/>
+          </w:tcPr>
+          <w:p>
+            <w:pPr>
+              <w:bidi w:val="0"/>
+              <w:jc w:val="both"/>
+              <w:rPr>
+                <w:rtl/>
+              </w:rPr>
+            </w:pPr>
+          </w:p>
+        </w:tc>
+        <w:tc>
+          <w:tcPr>
+            <w:tcW w:w="3272" w:type="dxa"/>
+          </w:tcPr>
+          <w:p>
+            <w:pPr>
+              <w:bidi w:val="0"/>
+              <w:jc w:val="both"/>
+            </w:pPr>
+            <w:r>
+              <w:t>p</w:t>
+            </w:r>
+          </w:p>
+        </w:tc>
+        <w:tc>
+          <w:tcPr>
+            <w:tcW w:w="3321" w:type="dxa"/>
+          </w:tcPr>
+          <w:p>
+            <w:pPr>
+              <w:bidi w:val="0"/>
+              <w:jc w:val="both"/>
+            </w:pPr>
+            <w:proofErr w:type="spellStart"/>
+            <w:r>
+              <w:t>GetPlayersInRoomResponse</w:t>
+            </w:r>
+            <w:proofErr w:type="spellEnd"/>
+          </w:p>
+        </w:tc>
+      </w:tr>
+      <w:tr>
+        <w:tc>
+          <w:tcPr>
+            <w:tcW w:w="2178" w:type="dxa"/>
+          </w:tcPr>
+          <w:p>
+            <w:pPr>
+              <w:bidi w:val="0"/>
+              <w:jc w:val="both"/>
+            </w:pPr>
+            <w:r>
+              <w:t>Status:(0/1)</w:t>
+            </w:r>
+          </w:p>
+        </w:tc>
+        <w:tc>
+          <w:tcPr>
+            <w:tcW w:w="2610" w:type="dxa"/>
+          </w:tcPr>
+          <w:p>
+            <w:pPr>
+              <w:bidi w:val="0"/>
+              <w:jc w:val="both"/>
+              <w:rPr>
+                <w:rtl/>
+              </w:rPr>
+            </w:pPr>
+            <w:r>
+              <w:t>Byte 1 - status</w:t>
+            </w:r>
+          </w:p>
+        </w:tc>
+        <w:tc>
+          <w:tcPr>
+            <w:tcW w:w="1022" w:type="dxa"/>
+          </w:tcPr>
+          <w:p>
+            <w:pPr>
+              <w:bidi w:val="0"/>
+              <w:jc w:val="both"/>
+              <w:rPr>
+                <w:rtl/>
+              </w:rPr>
+            </w:pPr>
+            <w:r>
+              <w:t>001</w:t>
+            </w:r>
+          </w:p>
+        </w:tc>
+        <w:tc>
+          <w:tcPr>
+            <w:tcW w:w="1829" w:type="dxa"/>
+          </w:tcPr>
+          <w:p>
+            <w:pPr>
+              <w:bidi w:val="0"/>
+              <w:jc w:val="both"/>
+              <w:rPr>
+                <w:rtl/>
+              </w:rPr>
+            </w:pPr>
             <w:bookmarkStart w:id="0" w:name="_GoBack"/>
             <w:bookmarkEnd w:id="0"/>
-            <w:proofErr w:type="gramEnd"/>
-          </w:p>
-          <w:p>
-            <w:pPr>
-              <w:bidi w:val="0"/>
-              <w:jc w:val="both"/>
-            </w:pPr>
-            <w:r>
-              <w:t xml:space="preserve">    </w:t>
-            </w:r>
-            <w:r>
-              <w:t>…</w:t>
-            </w:r>
-          </w:p>
-          <w:p>
-            <w:pPr>
-              <w:bidi w:val="0"/>
-              <w:jc w:val="both"/>
-            </w:pPr>
-            <w:r>
-              <w:t xml:space="preserve">    …</w:t>
-            </w:r>
-          </w:p>
-          <w:p>
-            <w:pPr>
-              <w:bidi w:val="0"/>
-              <w:jc w:val="both"/>
-            </w:pPr>
-            <w:r>
-              <w:t xml:space="preserve">    …</w:t>
-            </w:r>
-          </w:p>
-          <w:p>
-            <w:pPr>
-              <w:bidi w:val="0"/>
-              <w:jc w:val="both"/>
-              <w:rPr>
-                <w:rtl/>
-              </w:rPr>
-            </w:pPr>
-            <w:r>
-              <w:t xml:space="preserve">  ]</w:t>
-            </w:r>
-          </w:p>
-          <w:p>
-            <w:pPr>
-              <w:bidi w:val="0"/>
-              <w:jc w:val="both"/>
-            </w:pPr>
-            <w:r>
-              <w:t>}</w:t>
-            </w:r>
-          </w:p>
-        </w:tc>
-        <w:tc>
-          <w:tcPr>
-            <w:tcW w:w="2610" w:type="dxa"/>
-          </w:tcPr>
-          <w:p>
-            <w:pPr>
-              <w:bidi w:val="0"/>
-              <w:jc w:val="both"/>
-            </w:pPr>
-            <w:r>
-              <w:t>Byte 1 – number of bytes</w:t>
-            </w:r>
-          </w:p>
-          <w:p>
-            <w:pPr>
-              <w:bidi w:val="0"/>
-              <w:jc w:val="both"/>
-              <w:rPr>
-                <w:rtl/>
-              </w:rPr>
-            </w:pPr>
-            <w:r>
-              <w:t xml:space="preserve">   &lt;vector&gt; Bytes</w:t>
-            </w:r>
-          </w:p>
-        </w:tc>
-        <w:tc>
-          <w:tcPr>
-            <w:tcW w:w="1022" w:type="dxa"/>
-          </w:tcPr>
-          <w:p>
-            <w:pPr>
-              <w:bidi w:val="0"/>
-              <w:jc w:val="both"/>
-              <w:rPr>
-                <w:rtl/>
-              </w:rPr>
-            </w:pPr>
-          </w:p>
-        </w:tc>
-        <w:tc>
-          <w:tcPr>
-            <w:tcW w:w="1829" w:type="dxa"/>
-          </w:tcPr>
-          <w:p>
-            <w:pPr>
-              <w:bidi w:val="0"/>
-              <w:jc w:val="both"/>
-              <w:rPr>
-                <w:rtl/>
-              </w:rPr>
-            </w:pPr>
           </w:p>
         </w:tc>
         <w:tc>
@@ -2159,7 +2241,7 @@
               <w:jc w:val="both"/>
             </w:pPr>
             <w:r>
-              <w:t>p</w:t>
+              <w:t>j</w:t>
             </w:r>
           </w:p>
         </w:tc>
@@ -2174,7 +2256,7 @@
             </w:pPr>
             <w:proofErr w:type="spellStart"/>
             <w:r>
-              <w:t>GetPlayersInRoomResponse</w:t>
+              <w:t>joinRoomResponse</w:t>
             </w:r>
             <w:proofErr w:type="spellEnd"/>
           </w:p>
@@ -2191,6 +2273,7 @@
               <w:jc w:val="both"/>
             </w:pPr>
             <w:r>
+              <w:lastRenderedPageBreak/>
               <w:t>Status:(0/1)</w:t>
             </w:r>
           </w:p>
@@ -2253,7 +2336,7 @@
               <w:jc w:val="both"/>
             </w:pPr>
             <w:r>
-              <w:t>j</w:t>
+              <w:t>c</w:t>
             </w:r>
           </w:p>
         </w:tc>
@@ -2268,7 +2351,7 @@
             </w:pPr>
             <w:proofErr w:type="spellStart"/>
             <w:r>
-              <w:t>joinRoomResponse</w:t>
+              <w:t>CreateRoomResponse</w:t>
             </w:r>
             <w:proofErr w:type="spellEnd"/>
           </w:p>
@@ -2283,128 +2366,102 @@
             <w:pPr>
               <w:bidi w:val="0"/>
               <w:jc w:val="both"/>
-            </w:pPr>
-            <w:r>
-              <w:t>Status:(0/1)</w:t>
-            </w:r>
-          </w:p>
-        </w:tc>
-        <w:tc>
-          <w:tcPr>
-            <w:tcW w:w="2610" w:type="dxa"/>
-          </w:tcPr>
-          <w:p>
-            <w:pPr>
-              <w:bidi w:val="0"/>
-              <w:jc w:val="both"/>
-              <w:rPr>
-                <w:rtl/>
-              </w:rPr>
-            </w:pPr>
-            <w:r>
-              <w:t>Byte 1 - status</w:t>
-            </w:r>
-          </w:p>
-        </w:tc>
-        <w:tc>
-          <w:tcPr>
-            <w:tcW w:w="1022" w:type="dxa"/>
-          </w:tcPr>
-          <w:p>
-            <w:pPr>
-              <w:bidi w:val="0"/>
-              <w:jc w:val="both"/>
-              <w:rPr>
-                <w:rtl/>
-              </w:rPr>
-            </w:pPr>
-            <w:r>
-              <w:t>001</w:t>
-            </w:r>
-          </w:p>
-        </w:tc>
-        <w:tc>
-          <w:tcPr>
-            <w:tcW w:w="1829" w:type="dxa"/>
-          </w:tcPr>
-          <w:p>
-            <w:pPr>
-              <w:bidi w:val="0"/>
-              <w:jc w:val="both"/>
-              <w:rPr>
-                <w:rtl/>
-              </w:rPr>
-            </w:pPr>
-          </w:p>
-        </w:tc>
-        <w:tc>
-          <w:tcPr>
-            <w:tcW w:w="3272" w:type="dxa"/>
-          </w:tcPr>
-          <w:p>
-            <w:pPr>
-              <w:bidi w:val="0"/>
-              <w:jc w:val="both"/>
-            </w:pPr>
-            <w:r>
-              <w:t>c</w:t>
-            </w:r>
-          </w:p>
-        </w:tc>
-        <w:tc>
-          <w:tcPr>
-            <w:tcW w:w="3321" w:type="dxa"/>
-          </w:tcPr>
+              <w:rPr>
+                <w:rtl/>
+              </w:rPr>
+            </w:pPr>
+            <w:r>
+              <w:t>{</w:t>
+            </w:r>
+          </w:p>
+          <w:p>
+            <w:pPr>
+              <w:bidi w:val="0"/>
+              <w:jc w:val="both"/>
+            </w:pPr>
+            <w:r>
+              <w:t>length: number of names</w:t>
+            </w:r>
+          </w:p>
           <w:p>
             <w:pPr>
               <w:bidi w:val="0"/>
               <w:jc w:val="both"/>
             </w:pPr>
             <w:proofErr w:type="spellStart"/>
-            <w:r>
-              <w:t>CreateRoomResponse</w:t>
+            <w:proofErr w:type="gramStart"/>
+            <w:r>
+              <w:t>Highscore</w:t>
+            </w:r>
+            <w:r>
+              <w:t>s</w:t>
             </w:r>
             <w:proofErr w:type="spellEnd"/>
-          </w:p>
-        </w:tc>
-      </w:tr>
-      <w:tr>
-        <w:tc>
-          <w:tcPr>
-            <w:tcW w:w="2178" w:type="dxa"/>
-          </w:tcPr>
-          <w:p>
-            <w:pPr>
-              <w:bidi w:val="0"/>
-              <w:jc w:val="both"/>
-            </w:pPr>
-            <w:r>
-              <w:lastRenderedPageBreak/>
-              <w:t>{</w:t>
-            </w:r>
-          </w:p>
-          <w:p>
-            <w:pPr>
-              <w:bidi w:val="0"/>
-              <w:jc w:val="both"/>
-            </w:pPr>
-            <w:r>
-              <w:t xml:space="preserve">   Status:(0/1)</w:t>
-            </w:r>
-          </w:p>
-          <w:p>
-            <w:pPr>
-              <w:bidi w:val="0"/>
-              <w:jc w:val="both"/>
-            </w:pPr>
-            <w:r>
-              <w:t xml:space="preserve">   &lt;vector&gt;</w:t>
+            <w:r>
+              <w:t xml:space="preserve"> </w:t>
+            </w:r>
+            <w:r>
+              <w:t>:</w:t>
+            </w:r>
+            <w:proofErr w:type="gramEnd"/>
+            <w:r>
+              <w:t>[</w:t>
+            </w:r>
+          </w:p>
+          <w:p>
+            <w:pPr>
+              <w:bidi w:val="0"/>
+              <w:jc w:val="both"/>
+            </w:pPr>
+            <w:r>
+              <w:t>"</w:t>
             </w:r>
             <w:proofErr w:type="spellStart"/>
             <w:r>
-              <w:t>HighScore</w:t>
+              <w:t>name</w:t>
+            </w:r>
+            <w:proofErr w:type="gramStart"/>
+            <w:r>
+              <w:t>":score</w:t>
             </w:r>
             <w:proofErr w:type="spellEnd"/>
+            <w:proofErr w:type="gramEnd"/>
+          </w:p>
+          <w:p>
+            <w:pPr>
+              <w:bidi w:val="0"/>
+              <w:jc w:val="both"/>
+              <w:rPr>
+                <w:rtl/>
+              </w:rPr>
+            </w:pPr>
+            <w:r>
+              <w:t>...</w:t>
+            </w:r>
+          </w:p>
+          <w:p>
+            <w:pPr>
+              <w:bidi w:val="0"/>
+              <w:jc w:val="both"/>
+              <w:rPr>
+                <w:rtl/>
+              </w:rPr>
+            </w:pPr>
+            <w:r>
+              <w:t>...</w:t>
+            </w:r>
+          </w:p>
+          <w:p>
+            <w:pPr>
+              <w:bidi w:val="0"/>
+              <w:jc w:val="both"/>
+              <w:rPr>
+                <w:rtl/>
+              </w:rPr>
+            </w:pPr>
+            <w:r>
+              <w:t>]</w:t>
+            </w:r>
           </w:p>
           <w:p>
             <w:pPr>

</xml_diff>